<commit_message>
add assignment 3-2 for database normalization
</commit_message>
<xml_diff>
--- a/module-3/bkonan-assignment-3-2.docx
+++ b/module-3/bkonan-assignment-3-2.docx
@@ -34,6 +34,508 @@
     </w:p>
     <w:p/>
     <w:p/>
+    <w:tbl>
+      <w:tblPr>
+        <w:tblStyle w:val="TableGrid"/>
+        <w:tblW w:w="10980" w:type="dxa"/>
+        <w:tblInd w:w="-1355" w:type="dxa"/>
+        <w:tblLook w:val="04A0" w:firstRow="1" w:lastRow="0" w:firstColumn="1" w:lastColumn="0" w:noHBand="0" w:noVBand="1"/>
+      </w:tblPr>
+      <w:tblGrid>
+        <w:gridCol w:w="1217"/>
+        <w:gridCol w:w="1328"/>
+        <w:gridCol w:w="1406"/>
+        <w:gridCol w:w="1750"/>
+        <w:gridCol w:w="1995"/>
+        <w:gridCol w:w="1810"/>
+        <w:gridCol w:w="1928"/>
+        <w:gridCol w:w="1961"/>
+        <w:gridCol w:w="1619"/>
+        <w:gridCol w:w="1595"/>
+        <w:gridCol w:w="1283"/>
+      </w:tblGrid>
+      <w:tr>
+        <w:tc>
+          <w:tcPr>
+            <w:tcW w:w="753" w:type="dxa"/>
+          </w:tcPr>
+          <w:p>
+            <w:pPr>
+              <w:rPr>
+                <w:b/>
+                <w:bCs/>
+                <w:sz w:val="36"/>
+                <w:szCs w:val="36"/>
+              </w:rPr>
+            </w:pPr>
+            <w:r>
+              <w:rPr>
+                <w:b/>
+                <w:bCs/>
+                <w:sz w:val="36"/>
+                <w:szCs w:val="36"/>
+              </w:rPr>
+              <w:t>1NF</w:t>
+            </w:r>
+          </w:p>
+        </w:tc>
+        <w:tc>
+          <w:tcPr>
+            <w:tcW w:w="813" w:type="dxa"/>
+          </w:tcPr>
+          <w:p/>
+        </w:tc>
+        <w:tc>
+          <w:tcPr>
+            <w:tcW w:w="855" w:type="dxa"/>
+          </w:tcPr>
+          <w:p/>
+        </w:tc>
+        <w:tc>
+          <w:tcPr>
+            <w:tcW w:w="1039" w:type="dxa"/>
+          </w:tcPr>
+          <w:p/>
+        </w:tc>
+        <w:tc>
+          <w:tcPr>
+            <w:tcW w:w="1171" w:type="dxa"/>
+          </w:tcPr>
+          <w:p/>
+        </w:tc>
+        <w:tc>
+          <w:tcPr>
+            <w:tcW w:w="1072" w:type="dxa"/>
+          </w:tcPr>
+          <w:p/>
+        </w:tc>
+        <w:tc>
+          <w:tcPr>
+            <w:tcW w:w="1135" w:type="dxa"/>
+          </w:tcPr>
+          <w:p/>
+        </w:tc>
+        <w:tc>
+          <w:tcPr>
+            <w:tcW w:w="1153" w:type="dxa"/>
+          </w:tcPr>
+          <w:p/>
+        </w:tc>
+        <w:tc>
+          <w:tcPr>
+            <w:tcW w:w="969" w:type="dxa"/>
+          </w:tcPr>
+          <w:p/>
+        </w:tc>
+        <w:tc>
+          <w:tcPr>
+            <w:tcW w:w="956" w:type="dxa"/>
+          </w:tcPr>
+          <w:p/>
+        </w:tc>
+        <w:tc>
+          <w:tcPr>
+            <w:tcW w:w="1064" w:type="dxa"/>
+          </w:tcPr>
+          <w:p/>
+        </w:tc>
+      </w:tr>
+      <w:tr>
+        <w:tc>
+          <w:tcPr>
+            <w:tcW w:w="753" w:type="dxa"/>
+          </w:tcPr>
+          <w:p>
+            <w:pPr>
+              <w:rPr>
+                <w:sz w:val="20"/>
+                <w:szCs w:val="20"/>
+              </w:rPr>
+            </w:pPr>
+            <w:r>
+              <w:rPr>
+                <w:rFonts w:ascii="Arial" w:hAnsi="Arial" w:cs="Arial"/>
+                <w:b/>
+                <w:bCs/>
+                <w:color w:val="215E99" w:themeColor="text2" w:themeTint="BF"/>
+                <w:sz w:val="20"/>
+                <w:szCs w:val="20"/>
+                <w:shd w:val="clear" w:color="auto" w:fill="DDDDDD"/>
+              </w:rPr>
+              <w:t>book_isbn</w:t>
+            </w:r>
+          </w:p>
+        </w:tc>
+        <w:tc>
+          <w:tcPr>
+            <w:tcW w:w="813" w:type="dxa"/>
+          </w:tcPr>
+          <w:p>
+            <w:pPr>
+              <w:rPr>
+                <w:sz w:val="20"/>
+                <w:szCs w:val="20"/>
+              </w:rPr>
+            </w:pPr>
+            <w:r>
+              <w:rPr>
+                <w:rFonts w:ascii="Arial" w:hAnsi="Arial" w:cs="Arial"/>
+                <w:b/>
+                <w:bCs/>
+                <w:color w:val="215E99" w:themeColor="text2" w:themeTint="BF"/>
+                <w:sz w:val="20"/>
+                <w:szCs w:val="20"/>
+                <w:shd w:val="clear" w:color="auto" w:fill="FFFFFF"/>
+              </w:rPr>
+              <w:t>book_name</w:t>
+            </w:r>
+          </w:p>
+        </w:tc>
+        <w:tc>
+          <w:tcPr>
+            <w:tcW w:w="855" w:type="dxa"/>
+          </w:tcPr>
+          <w:p>
+            <w:pPr>
+              <w:rPr>
+                <w:sz w:val="20"/>
+                <w:szCs w:val="20"/>
+              </w:rPr>
+            </w:pPr>
+            <w:r>
+              <w:rPr>
+                <w:rFonts w:ascii="Arial" w:hAnsi="Arial" w:cs="Arial"/>
+                <w:b/>
+                <w:bCs/>
+                <w:color w:val="275317" w:themeColor="accent6" w:themeShade="80"/>
+                <w:sz w:val="20"/>
+                <w:szCs w:val="20"/>
+                <w:shd w:val="clear" w:color="auto" w:fill="DDDDDD"/>
+              </w:rPr>
+              <w:t>publisher_id</w:t>
+            </w:r>
+          </w:p>
+        </w:tc>
+        <w:tc>
+          <w:tcPr>
+            <w:tcW w:w="1039" w:type="dxa"/>
+          </w:tcPr>
+          <w:p>
+            <w:pPr>
+              <w:rPr>
+                <w:sz w:val="20"/>
+                <w:szCs w:val="20"/>
+              </w:rPr>
+            </w:pPr>
+            <w:r>
+              <w:rPr>
+                <w:rFonts w:ascii="Arial" w:hAnsi="Arial" w:cs="Arial"/>
+                <w:b/>
+                <w:bCs/>
+                <w:color w:val="275317" w:themeColor="accent6" w:themeShade="80"/>
+                <w:sz w:val="20"/>
+                <w:szCs w:val="20"/>
+                <w:shd w:val="clear" w:color="auto" w:fill="DDDDDD"/>
+              </w:rPr>
+              <w:t>publisher_name</w:t>
+            </w:r>
+          </w:p>
+        </w:tc>
+        <w:tc>
+          <w:tcPr>
+            <w:tcW w:w="1171" w:type="dxa"/>
+          </w:tcPr>
+          <w:p>
+            <w:pPr>
+              <w:rPr>
+                <w:sz w:val="20"/>
+                <w:szCs w:val="20"/>
+              </w:rPr>
+            </w:pPr>
+            <w:r>
+              <w:rPr>
+                <w:rFonts w:ascii="Arial" w:hAnsi="Arial" w:cs="Arial"/>
+                <w:b/>
+                <w:bCs/>
+                <w:color w:val="275317" w:themeColor="accent6" w:themeShade="80"/>
+                <w:sz w:val="20"/>
+                <w:szCs w:val="20"/>
+                <w:shd w:val="clear" w:color="auto" w:fill="DDDDDD"/>
+              </w:rPr>
+              <w:t>publisher_address</w:t>
+            </w:r>
+          </w:p>
+        </w:tc>
+        <w:tc>
+          <w:tcPr>
+            <w:tcW w:w="1072" w:type="dxa"/>
+          </w:tcPr>
+          <w:p>
+            <w:pPr>
+              <w:rPr>
+                <w:rFonts w:ascii="Arial" w:hAnsi="Arial" w:cs="Arial"/>
+                <w:b/>
+                <w:bCs/>
+                <w:color w:val="BF4E14" w:themeColor="accent2" w:themeShade="BF"/>
+                <w:sz w:val="20"/>
+                <w:szCs w:val="20"/>
+                <w:shd w:val="clear" w:color="auto" w:fill="FFFFFF"/>
+              </w:rPr>
+            </w:pPr>
+            <w:r>
+              <w:rPr>
+                <w:rFonts w:ascii="Arial" w:hAnsi="Arial" w:cs="Arial"/>
+                <w:b/>
+                <w:bCs/>
+                <w:color w:val="275317" w:themeColor="accent6" w:themeShade="80"/>
+                <w:sz w:val="20"/>
+                <w:szCs w:val="20"/>
+                <w:shd w:val="clear" w:color="auto" w:fill="DDDDDD"/>
+              </w:rPr>
+              <w:t>publisher_email</w:t>
+            </w:r>
+          </w:p>
+        </w:tc>
+        <w:tc>
+          <w:tcPr>
+            <w:tcW w:w="1135" w:type="dxa"/>
+          </w:tcPr>
+          <w:p>
+            <w:pPr>
+              <w:rPr>
+                <w:sz w:val="20"/>
+                <w:szCs w:val="20"/>
+              </w:rPr>
+            </w:pPr>
+            <w:r>
+              <w:rPr>
+                <w:rFonts w:ascii="Arial" w:hAnsi="Arial" w:cs="Arial"/>
+                <w:b/>
+                <w:bCs/>
+                <w:color w:val="BF4E14" w:themeColor="accent2" w:themeShade="BF"/>
+                <w:sz w:val="20"/>
+                <w:szCs w:val="20"/>
+                <w:shd w:val="clear" w:color="auto" w:fill="FFFFFF"/>
+              </w:rPr>
+              <w:t>author_last_name</w:t>
+            </w:r>
+          </w:p>
+        </w:tc>
+        <w:tc>
+          <w:tcPr>
+            <w:tcW w:w="1153" w:type="dxa"/>
+          </w:tcPr>
+          <w:p>
+            <w:pPr>
+              <w:rPr>
+                <w:sz w:val="20"/>
+                <w:szCs w:val="20"/>
+              </w:rPr>
+            </w:pPr>
+            <w:r>
+              <w:rPr>
+                <w:rFonts w:ascii="Arial" w:hAnsi="Arial" w:cs="Arial"/>
+                <w:b/>
+                <w:bCs/>
+                <w:color w:val="BF4E14" w:themeColor="accent2" w:themeShade="BF"/>
+                <w:sz w:val="20"/>
+                <w:szCs w:val="20"/>
+                <w:shd w:val="clear" w:color="auto" w:fill="FFFFFF"/>
+              </w:rPr>
+              <w:t>author_first_name</w:t>
+            </w:r>
+          </w:p>
+        </w:tc>
+        <w:tc>
+          <w:tcPr>
+            <w:tcW w:w="969" w:type="dxa"/>
+          </w:tcPr>
+          <w:p>
+            <w:pPr>
+              <w:rPr>
+                <w:sz w:val="20"/>
+                <w:szCs w:val="20"/>
+              </w:rPr>
+            </w:pPr>
+            <w:r>
+              <w:rPr>
+                <w:rFonts w:ascii="Arial" w:hAnsi="Arial" w:cs="Arial"/>
+                <w:b/>
+                <w:bCs/>
+                <w:color w:val="BF4E14" w:themeColor="accent2" w:themeShade="BF"/>
+                <w:sz w:val="20"/>
+                <w:szCs w:val="20"/>
+                <w:shd w:val="clear" w:color="auto" w:fill="FFFFFF"/>
+              </w:rPr>
+              <w:t>author_email</w:t>
+            </w:r>
+          </w:p>
+        </w:tc>
+        <w:tc>
+          <w:tcPr>
+            <w:tcW w:w="956" w:type="dxa"/>
+          </w:tcPr>
+          <w:p>
+            <w:pPr>
+              <w:rPr>
+                <w:sz w:val="20"/>
+                <w:szCs w:val="20"/>
+              </w:rPr>
+            </w:pPr>
+            <w:r>
+              <w:rPr>
+                <w:rFonts w:ascii="Arial" w:hAnsi="Arial" w:cs="Arial"/>
+                <w:b/>
+                <w:bCs/>
+                <w:color w:val="BF4E14" w:themeColor="accent2" w:themeShade="BF"/>
+                <w:sz w:val="20"/>
+                <w:szCs w:val="20"/>
+                <w:shd w:val="clear" w:color="auto" w:fill="FFFFFF"/>
+              </w:rPr>
+              <w:t>author_adress</w:t>
+            </w:r>
+          </w:p>
+        </w:tc>
+        <w:tc>
+          <w:tcPr>
+            <w:tcW w:w="1064" w:type="dxa"/>
+          </w:tcPr>
+          <w:p>
+            <w:pPr>
+              <w:rPr>
+                <w:sz w:val="20"/>
+                <w:szCs w:val="20"/>
+              </w:rPr>
+            </w:pPr>
+            <w:r>
+              <w:rPr>
+                <w:rFonts w:ascii="Arial" w:hAnsi="Arial" w:cs="Arial"/>
+                <w:b/>
+                <w:bCs/>
+                <w:color w:val="215E99" w:themeColor="text2" w:themeTint="BF"/>
+                <w:sz w:val="20"/>
+                <w:szCs w:val="20"/>
+                <w:shd w:val="clear" w:color="auto" w:fill="FFFFFF"/>
+              </w:rPr>
+              <w:t>book_price</w:t>
+            </w:r>
+          </w:p>
+        </w:tc>
+      </w:tr>
+      <w:tr>
+        <w:tc>
+          <w:tcPr>
+            <w:tcW w:w="753" w:type="dxa"/>
+          </w:tcPr>
+          <w:p>
+            <w:r>
+              <w:t>23456-89</w:t>
+            </w:r>
+          </w:p>
+        </w:tc>
+        <w:tc>
+          <w:tcPr>
+            <w:tcW w:w="813" w:type="dxa"/>
+          </w:tcPr>
+          <w:p>
+            <w:r>
+              <w:t>python</w:t>
+            </w:r>
+          </w:p>
+        </w:tc>
+        <w:tc>
+          <w:tcPr>
+            <w:tcW w:w="855" w:type="dxa"/>
+          </w:tcPr>
+          <w:p>
+            <w:r>
+              <w:t>47382</w:t>
+            </w:r>
+          </w:p>
+        </w:tc>
+        <w:tc>
+          <w:tcPr>
+            <w:tcW w:w="1039" w:type="dxa"/>
+          </w:tcPr>
+          <w:p>
+            <w:r>
+              <w:t>botiwa</w:t>
+            </w:r>
+          </w:p>
+        </w:tc>
+        <w:tc>
+          <w:tcPr>
+            <w:tcW w:w="1171" w:type="dxa"/>
+          </w:tcPr>
+          <w:p>
+            <w:r>
+              <w:t>12 main street</w:t>
+            </w:r>
+          </w:p>
+        </w:tc>
+        <w:tc>
+          <w:tcPr>
+            <w:tcW w:w="1072" w:type="dxa"/>
+          </w:tcPr>
+          <w:p>
+            <w:r>
+              <w:t>boti@mail.com</w:t>
+            </w:r>
+          </w:p>
+        </w:tc>
+        <w:tc>
+          <w:tcPr>
+            <w:tcW w:w="1135" w:type="dxa"/>
+          </w:tcPr>
+          <w:p>
+            <w:r>
+              <w:t>Tie</w:t>
+            </w:r>
+          </w:p>
+        </w:tc>
+        <w:tc>
+          <w:tcPr>
+            <w:tcW w:w="1153" w:type="dxa"/>
+          </w:tcPr>
+          <w:p>
+            <w:r>
+              <w:t>Jean</w:t>
+            </w:r>
+          </w:p>
+        </w:tc>
+        <w:tc>
+          <w:tcPr>
+            <w:tcW w:w="969" w:type="dxa"/>
+          </w:tcPr>
+          <w:p>
+            <w:r>
+              <w:t>tieJ@aol.com</w:t>
+            </w:r>
+          </w:p>
+        </w:tc>
+        <w:tc>
+          <w:tcPr>
+            <w:tcW w:w="956" w:type="dxa"/>
+          </w:tcPr>
+          <w:p>
+            <w:r>
+              <w:t>09 central ave</w:t>
+            </w:r>
+          </w:p>
+        </w:tc>
+        <w:tc>
+          <w:tcPr>
+            <w:tcW w:w="1064" w:type="dxa"/>
+          </w:tcPr>
+          <w:p>
+            <w:r>
+              <w:t>$67.98</w:t>
+            </w:r>
+          </w:p>
+        </w:tc>
+      </w:tr>
+    </w:tbl>
+    <w:p/>
     <w:p/>
     <w:tbl>
       <w:tblPr>
@@ -44,6 +546,61 @@
       <w:tblGrid>
         <w:gridCol w:w="9729"/>
       </w:tblGrid>
+      <w:tr>
+        <w:trPr>
+          <w:trHeight w:val="615"/>
+        </w:trPr>
+        <w:tc>
+          <w:tcPr>
+            <w:tcW w:w="9729" w:type="dxa"/>
+          </w:tcPr>
+          <w:p>
+            <w:pPr>
+              <w:rPr>
+                <w:b/>
+                <w:bCs/>
+                <w:color w:val="275317" w:themeColor="accent6" w:themeShade="80"/>
+                <w:sz w:val="36"/>
+                <w:szCs w:val="36"/>
+                <w:u w:val="single"/>
+              </w:rPr>
+            </w:pPr>
+            <w:r>
+              <w:rPr>
+                <w:b/>
+                <w:bCs/>
+                <w:color w:val="171717" w:themeColor="background2" w:themeShade="1A"/>
+                <w:sz w:val="36"/>
+                <w:szCs w:val="36"/>
+                <w:u w:val="single"/>
+              </w:rPr>
+              <w:t>3NF</w:t>
+            </w:r>
+          </w:p>
+        </w:tc>
+      </w:tr>
+      <w:tr>
+        <w:trPr>
+          <w:trHeight w:val="615"/>
+        </w:trPr>
+        <w:tc>
+          <w:tcPr>
+            <w:tcW w:w="9729" w:type="dxa"/>
+          </w:tcPr>
+          <w:p>
+            <w:pPr>
+              <w:rPr>
+                <w:b/>
+                <w:bCs/>
+                <w:color w:val="275317" w:themeColor="accent6" w:themeShade="80"/>
+                <w:sz w:val="36"/>
+                <w:szCs w:val="36"/>
+                <w:u w:val="single"/>
+              </w:rPr>
+            </w:pPr>
+          </w:p>
+        </w:tc>
+      </w:tr>
       <w:tr>
         <w:trPr>
           <w:trHeight w:val="615"/>

</xml_diff>